<commit_message>
changes for auto example Ehe
</commit_message>
<xml_diff>
--- a/docx/Ehe.docx
+++ b/docx/Ehe.docx
@@ -253,6 +253,12 @@
       <w:r>
         <w:rPr>
           <w:rtl w:val="0"/>
+        </w:rPr>
+        <w:t xml:space="preserve">ein </w:t>
+      </w:r>
+      <w:r>
+        <w:rPr>
+          <w:rtl w:val="0"/>
           <w:lang w:val="en-US"/>
         </w:rPr>
         <w:t>neue</w:t>
@@ -262,7 +268,21 @@
           <w:rtl w:val="0"/>
           <w:lang w:val="en-US"/>
         </w:rPr>
+        <w:t>r</w:t>
+      </w:r>
+      <w:r>
+        <w:rPr>
+          <w:rtl w:val="0"/>
+          <w:lang w:val="en-US"/>
+        </w:rPr>
         <w:t xml:space="preserve"> Start</w:t>
+      </w:r>
+      <w:r>
+        <w:rPr>
+          <w:rtl w:val="0"/>
+          <w:lang w:val="en-US"/>
+        </w:rPr>
+        <w:t xml:space="preserve"> beginnt </w:t>
       </w:r>
     </w:p>
     <w:p>
@@ -483,7 +503,7 @@
                 <wp:positionV relativeFrom="page">
                   <wp:posOffset>2286000</wp:posOffset>
                 </wp:positionV>
-                <wp:extent cx="6106671" cy="25403"/>
+                <wp:extent cx="6106673" cy="25405"/>
                 <wp:effectExtent l="0" t="0" r="0" b="0"/>
                 <wp:wrapNone/>
                 <wp:docPr id="1073741829" name="officeArt object" descr="officeArt object"/>
@@ -495,9 +515,9 @@
                       <wpg:grpSpPr>
                         <a:xfrm>
                           <a:off x="0" y="0"/>
-                          <a:ext cx="6106671" cy="25403"/>
-                          <a:chOff x="-1" y="-1"/>
-                          <a:chExt cx="6106670" cy="25402"/>
+                          <a:ext cx="6106673" cy="25405"/>
+                          <a:chOff x="-1" y="0"/>
+                          <a:chExt cx="6106672" cy="25405"/>
                         </a:xfrm>
                       </wpg:grpSpPr>
                       <wps:wsp>
@@ -505,8 +525,8 @@
                         <wps:cNvSpPr/>
                         <wps:spPr>
                           <a:xfrm>
-                            <a:off x="-2" y="25400"/>
-                            <a:ext cx="6106672" cy="2"/>
+                            <a:off x="-2" y="25402"/>
+                            <a:ext cx="6106674" cy="3"/>
                           </a:xfrm>
                           <a:prstGeom prst="line">
                             <a:avLst/>
@@ -528,8 +548,8 @@
                         <wps:cNvSpPr/>
                         <wps:spPr>
                           <a:xfrm>
-                            <a:off x="-2" y="-2"/>
-                            <a:ext cx="6106672" cy="2"/>
+                            <a:off x="-2" y="-1"/>
+                            <a:ext cx="6106674" cy="3"/>
                           </a:xfrm>
                           <a:prstGeom prst="line">
                             <a:avLst/>
@@ -554,13 +574,13 @@
           </mc:Choice>
           <mc:Fallback>
             <w:pict>
-              <v:group id="_x0000_s1026" style="visibility:visible;position:absolute;margin-left:57.0pt;margin-top:180.0pt;width:480.8pt;height:2.0pt;z-index:251659264;mso-position-horizontal:absolute;mso-position-horizontal-relative:page;mso-position-vertical:absolute;mso-position-vertical-relative:page;mso-wrap-distance-left:0.0pt;mso-wrap-distance-top:0.0pt;mso-wrap-distance-right:0.0pt;mso-wrap-distance-bottom:0.0pt;" coordorigin="-1,-1" coordsize="6106670,25402">
+              <v:group id="_x0000_s1026" style="visibility:visible;position:absolute;margin-left:57.0pt;margin-top:180.0pt;width:480.8pt;height:2.0pt;z-index:251659264;mso-position-horizontal:absolute;mso-position-horizontal-relative:page;mso-position-vertical:absolute;mso-position-vertical-relative:page;mso-wrap-distance-left:0.0pt;mso-wrap-distance-top:0.0pt;mso-wrap-distance-right:0.0pt;mso-wrap-distance-bottom:0.0pt;" coordorigin="-1,-1" coordsize="6106673,25405">
                 <w10:wrap type="none" side="bothSides" anchorx="page" anchory="page"/>
-                <v:line id="_x0000_s1027" style="position:absolute;left:-1;top:25400;width:6106670;height:1;">
+                <v:line id="_x0000_s1027" style="position:absolute;left:-1;top:25402;width:6106673;height:2;">
                   <v:fill on="f"/>
                   <v:stroke filltype="solid" color="#008CB4" opacity="100.0%" weight="0.8pt" dashstyle="solid" endcap="flat" miterlimit="400.0%" joinstyle="miter" linestyle="single" startarrow="none" startarrowwidth="medium" startarrowlength="medium" endarrow="none" endarrowwidth="medium" endarrowlength="medium"/>
                 </v:line>
-                <v:line id="_x0000_s1028" style="position:absolute;left:-1;top:-1;width:6106670;height:1;">
+                <v:line id="_x0000_s1028" style="position:absolute;left:-1;top:-1;width:6106673;height:2;">
                   <v:fill on="f"/>
                   <v:stroke filltype="solid" color="#494A8A" opacity="100.0%" weight="2.0pt" dashstyle="solid" endcap="flat" miterlimit="400.0%" joinstyle="miter" linestyle="single" startarrow="none" startarrowwidth="medium" startarrowlength="medium" endarrow="none" endarrowwidth="medium" endarrowlength="medium"/>
                 </v:line>
@@ -1234,12 +1254,12 @@
             <wp:anchor distT="152400" distB="152400" distL="152400" distR="152400" simplePos="0" relativeHeight="251658240" behindDoc="1" locked="0" layoutInCell="1" allowOverlap="1">
               <wp:simplePos x="0" y="0"/>
               <wp:positionH relativeFrom="page">
-                <wp:posOffset>718818</wp:posOffset>
+                <wp:posOffset>718817</wp:posOffset>
               </wp:positionH>
               <wp:positionV relativeFrom="page">
                 <wp:posOffset>444500</wp:posOffset>
               </wp:positionV>
-              <wp:extent cx="6111750" cy="0"/>
+              <wp:extent cx="6111751" cy="0"/>
               <wp:effectExtent l="0" t="0" r="0" b="0"/>
               <wp:wrapNone/>
               <wp:docPr id="1073741825" name="officeArt object" descr="officeArt object"/>
@@ -1251,7 +1271,7 @@
                     <wps:spPr>
                       <a:xfrm>
                         <a:off x="0" y="0"/>
-                        <a:ext cx="6111750" cy="0"/>
+                        <a:ext cx="6111751" cy="0"/>
                       </a:xfrm>
                       <a:prstGeom prst="line">
                         <a:avLst/>
@@ -1291,12 +1311,12 @@
             <wp:anchor distT="152400" distB="152400" distL="152400" distR="152400" simplePos="0" relativeHeight="251659264" behindDoc="1" locked="0" layoutInCell="1" allowOverlap="1">
               <wp:simplePos x="0" y="0"/>
               <wp:positionH relativeFrom="page">
-                <wp:posOffset>723898</wp:posOffset>
+                <wp:posOffset>723897</wp:posOffset>
               </wp:positionH>
               <wp:positionV relativeFrom="page">
                 <wp:posOffset>9906000</wp:posOffset>
               </wp:positionV>
-              <wp:extent cx="6111750" cy="0"/>
+              <wp:extent cx="6111751" cy="0"/>
               <wp:effectExtent l="0" t="0" r="0" b="0"/>
               <wp:wrapNone/>
               <wp:docPr id="1073741826" name="officeArt object" descr="officeArt object"/>
@@ -1308,7 +1328,7 @@
                     <wps:spPr>
                       <a:xfrm>
                         <a:off x="0" y="0"/>
-                        <a:ext cx="6111750" cy="0"/>
+                        <a:ext cx="6111751" cy="0"/>
                       </a:xfrm>
                       <a:prstGeom prst="line">
                         <a:avLst/>

</xml_diff>

<commit_message>
Format change in Ehe
</commit_message>
<xml_diff>
--- a/docx/Ehe.docx
+++ b/docx/Ehe.docx
@@ -252,37 +252,40 @@
       </w:pPr>
       <w:r>
         <w:rPr>
-          <w:rtl w:val="0"/>
-        </w:rPr>
-        <w:t xml:space="preserve">ein </w:t>
-      </w:r>
-      <w:r>
-        <w:rPr>
-          <w:rtl w:val="0"/>
-          <w:lang w:val="en-US"/>
-        </w:rPr>
-        <w:t>neue</w:t>
-      </w:r>
-      <w:r>
-        <w:rPr>
-          <w:rtl w:val="0"/>
-          <w:lang w:val="en-US"/>
-        </w:rPr>
-        <w:t>r</w:t>
-      </w:r>
-      <w:r>
-        <w:rPr>
-          <w:rtl w:val="0"/>
-          <w:lang w:val="en-US"/>
-        </w:rPr>
-        <w:t xml:space="preserve"> Start</w:t>
-      </w:r>
-      <w:r>
-        <w:rPr>
-          <w:rtl w:val="0"/>
-          <w:lang w:val="en-US"/>
-        </w:rPr>
-        <w:t xml:space="preserve"> beginnt </w:t>
+          <w:outline w:val="0"/>
+          <w:color w:val="009192"/>
+          <w:rtl w:val="0"/>
+          <w:lang w:val="en-US"/>
+          <w14:textFill>
+            <w14:solidFill>
+              <w14:srgbClr w14:val="009193"/>
+            </w14:solidFill>
+          </w14:textFill>
+        </w:rPr>
+        <w:t>ein</w:t>
+      </w:r>
+      <w:r>
+        <w:rPr>
+          <w:rtl w:val="0"/>
+          <w:lang w:val="en-US"/>
+        </w:rPr>
+        <w:t xml:space="preserve"> neuer</w:t>
+      </w:r>
+      <w:r>
+        <w:rPr>
+          <w:i w:val="1"/>
+          <w:iCs w:val="1"/>
+          <w:rtl w:val="0"/>
+          <w:lang w:val="en-US"/>
+        </w:rPr>
+        <w:t xml:space="preserve"> Start </w:t>
+      </w:r>
+      <w:r>
+        <w:rPr>
+          <w:rtl w:val="0"/>
+          <w:lang w:val="en-US"/>
+        </w:rPr>
+        <w:t xml:space="preserve">beginnt </w:t>
       </w:r>
     </w:p>
     <w:p>
@@ -503,7 +506,7 @@
                 <wp:positionV relativeFrom="page">
                   <wp:posOffset>2286000</wp:posOffset>
                 </wp:positionV>
-                <wp:extent cx="6106673" cy="25405"/>
+                <wp:extent cx="6106675" cy="25405"/>
                 <wp:effectExtent l="0" t="0" r="0" b="0"/>
                 <wp:wrapNone/>
                 <wp:docPr id="1073741829" name="officeArt object" descr="officeArt object"/>
@@ -515,9 +518,9 @@
                       <wpg:grpSpPr>
                         <a:xfrm>
                           <a:off x="0" y="0"/>
-                          <a:ext cx="6106673" cy="25405"/>
+                          <a:ext cx="6106675" cy="25405"/>
                           <a:chOff x="-1" y="0"/>
-                          <a:chExt cx="6106672" cy="25405"/>
+                          <a:chExt cx="6106674" cy="25404"/>
                         </a:xfrm>
                       </wpg:grpSpPr>
                       <wps:wsp>
@@ -525,8 +528,8 @@
                         <wps:cNvSpPr/>
                         <wps:spPr>
                           <a:xfrm>
-                            <a:off x="-2" y="25402"/>
-                            <a:ext cx="6106674" cy="3"/>
+                            <a:off x="-2" y="25401"/>
+                            <a:ext cx="6106676" cy="3"/>
                           </a:xfrm>
                           <a:prstGeom prst="line">
                             <a:avLst/>
@@ -549,7 +552,7 @@
                         <wps:spPr>
                           <a:xfrm>
                             <a:off x="-2" y="-1"/>
-                            <a:ext cx="6106674" cy="3"/>
+                            <a:ext cx="6106676" cy="3"/>
                           </a:xfrm>
                           <a:prstGeom prst="line">
                             <a:avLst/>
@@ -574,13 +577,13 @@
           </mc:Choice>
           <mc:Fallback>
             <w:pict>
-              <v:group id="_x0000_s1026" style="visibility:visible;position:absolute;margin-left:57.0pt;margin-top:180.0pt;width:480.8pt;height:2.0pt;z-index:251659264;mso-position-horizontal:absolute;mso-position-horizontal-relative:page;mso-position-vertical:absolute;mso-position-vertical-relative:page;mso-wrap-distance-left:0.0pt;mso-wrap-distance-top:0.0pt;mso-wrap-distance-right:0.0pt;mso-wrap-distance-bottom:0.0pt;" coordorigin="-1,-1" coordsize="6106673,25405">
+              <v:group id="_x0000_s1026" style="visibility:visible;position:absolute;margin-left:57.0pt;margin-top:180.0pt;width:480.8pt;height:2.0pt;z-index:251659264;mso-position-horizontal:absolute;mso-position-horizontal-relative:page;mso-position-vertical:absolute;mso-position-vertical-relative:page;mso-wrap-distance-left:0.0pt;mso-wrap-distance-top:0.0pt;mso-wrap-distance-right:0.0pt;mso-wrap-distance-bottom:0.0pt;" coordorigin="-1,-1" coordsize="6106675,25405">
                 <w10:wrap type="none" side="bothSides" anchorx="page" anchory="page"/>
-                <v:line id="_x0000_s1027" style="position:absolute;left:-1;top:25402;width:6106673;height:2;">
+                <v:line id="_x0000_s1027" style="position:absolute;left:-1;top:25402;width:6106675;height:2;">
                   <v:fill on="f"/>
                   <v:stroke filltype="solid" color="#008CB4" opacity="100.0%" weight="0.8pt" dashstyle="solid" endcap="flat" miterlimit="400.0%" joinstyle="miter" linestyle="single" startarrow="none" startarrowwidth="medium" startarrowlength="medium" endarrow="none" endarrowwidth="medium" endarrowlength="medium"/>
                 </v:line>
-                <v:line id="_x0000_s1028" style="position:absolute;left:-1;top:-1;width:6106673;height:2;">
+                <v:line id="_x0000_s1028" style="position:absolute;left:-1;top:-1;width:6106675;height:2;">
                   <v:fill on="f"/>
                   <v:stroke filltype="solid" color="#494A8A" opacity="100.0%" weight="2.0pt" dashstyle="solid" endcap="flat" miterlimit="400.0%" joinstyle="miter" linestyle="single" startarrow="none" startarrowwidth="medium" startarrowlength="medium" endarrow="none" endarrowwidth="medium" endarrowlength="medium"/>
                 </v:line>
@@ -1259,7 +1262,7 @@
               <wp:positionV relativeFrom="page">
                 <wp:posOffset>444500</wp:posOffset>
               </wp:positionV>
-              <wp:extent cx="6111751" cy="0"/>
+              <wp:extent cx="6111752" cy="0"/>
               <wp:effectExtent l="0" t="0" r="0" b="0"/>
               <wp:wrapNone/>
               <wp:docPr id="1073741825" name="officeArt object" descr="officeArt object"/>
@@ -1271,7 +1274,7 @@
                     <wps:spPr>
                       <a:xfrm>
                         <a:off x="0" y="0"/>
-                        <a:ext cx="6111751" cy="0"/>
+                        <a:ext cx="6111752" cy="0"/>
                       </a:xfrm>
                       <a:prstGeom prst="line">
                         <a:avLst/>
@@ -1316,7 +1319,7 @@
               <wp:positionV relativeFrom="page">
                 <wp:posOffset>9906000</wp:posOffset>
               </wp:positionV>
-              <wp:extent cx="6111751" cy="0"/>
+              <wp:extent cx="6111752" cy="0"/>
               <wp:effectExtent l="0" t="0" r="0" b="0"/>
               <wp:wrapNone/>
               <wp:docPr id="1073741826" name="officeArt object" descr="officeArt object"/>
@@ -1328,7 +1331,7 @@
                     <wps:spPr>
                       <a:xfrm>
                         <a:off x="0" y="0"/>
-                        <a:ext cx="6111751" cy="0"/>
+                        <a:ext cx="6111752" cy="0"/>
                       </a:xfrm>
                       <a:prstGeom prst="line">
                         <a:avLst/>

</xml_diff>

<commit_message>
new commit for automatisation
</commit_message>
<xml_diff>
--- a/docx/Ehe.docx
+++ b/docx/Ehe.docx
@@ -23,7 +23,21 @@
           <w:rtl w:val="0"/>
           <w:lang w:val="en-US"/>
         </w:rPr>
-        <w:t>Gut oder schlacht?</w:t>
+        <w:t>Gut oder schl</w:t>
+      </w:r>
+      <w:r>
+        <w:rPr>
+          <w:rtl w:val="0"/>
+          <w:lang w:val="en-US"/>
+        </w:rPr>
+        <w:t>e</w:t>
+      </w:r>
+      <w:r>
+        <w:rPr>
+          <w:rtl w:val="0"/>
+          <w:lang w:val="en-US"/>
+        </w:rPr>
+        <w:t>cht?</w:t>
       </w:r>
     </w:p>
     <w:p>
@@ -253,7 +267,8 @@
       <w:r>
         <w:rPr>
           <w:outline w:val="0"/>
-          <w:color w:val="009192"/>
+          <w:color w:val="009193"/>
+          <w:u w:color="009193"/>
           <w:rtl w:val="0"/>
           <w:lang w:val="en-US"/>
           <w14:textFill>
@@ -506,7 +521,7 @@
                 <wp:positionV relativeFrom="page">
                   <wp:posOffset>2286000</wp:posOffset>
                 </wp:positionV>
-                <wp:extent cx="6106675" cy="25405"/>
+                <wp:extent cx="6106677" cy="25406"/>
                 <wp:effectExtent l="0" t="0" r="0" b="0"/>
                 <wp:wrapNone/>
                 <wp:docPr id="1073741829" name="officeArt object" descr="officeArt object"/>
@@ -518,9 +533,9 @@
                       <wpg:grpSpPr>
                         <a:xfrm>
                           <a:off x="0" y="0"/>
-                          <a:ext cx="6106675" cy="25405"/>
-                          <a:chOff x="-1" y="0"/>
-                          <a:chExt cx="6106674" cy="25404"/>
+                          <a:ext cx="6106677" cy="25406"/>
+                          <a:chOff x="0" y="0"/>
+                          <a:chExt cx="6106676" cy="25405"/>
                         </a:xfrm>
                       </wpg:grpSpPr>
                       <wps:wsp>
@@ -528,8 +543,8 @@
                         <wps:cNvSpPr/>
                         <wps:spPr>
                           <a:xfrm>
-                            <a:off x="-2" y="25401"/>
-                            <a:ext cx="6106676" cy="3"/>
+                            <a:off x="-1" y="25401"/>
+                            <a:ext cx="6106677" cy="4"/>
                           </a:xfrm>
                           <a:prstGeom prst="line">
                             <a:avLst/>
@@ -551,8 +566,8 @@
                         <wps:cNvSpPr/>
                         <wps:spPr>
                           <a:xfrm>
-                            <a:off x="-2" y="-1"/>
-                            <a:ext cx="6106676" cy="3"/>
+                            <a:off x="-1" y="-1"/>
+                            <a:ext cx="6106677" cy="4"/>
                           </a:xfrm>
                           <a:prstGeom prst="line">
                             <a:avLst/>
@@ -577,13 +592,13 @@
           </mc:Choice>
           <mc:Fallback>
             <w:pict>
-              <v:group id="_x0000_s1026" style="visibility:visible;position:absolute;margin-left:57.0pt;margin-top:180.0pt;width:480.8pt;height:2.0pt;z-index:251659264;mso-position-horizontal:absolute;mso-position-horizontal-relative:page;mso-position-vertical:absolute;mso-position-vertical-relative:page;mso-wrap-distance-left:0.0pt;mso-wrap-distance-top:0.0pt;mso-wrap-distance-right:0.0pt;mso-wrap-distance-bottom:0.0pt;" coordorigin="-1,-1" coordsize="6106675,25405">
+              <v:group id="_x0000_s1026" style="visibility:visible;position:absolute;margin-left:57.0pt;margin-top:180.0pt;width:480.8pt;height:2.0pt;z-index:251659264;mso-position-horizontal:absolute;mso-position-horizontal-relative:page;mso-position-vertical:absolute;mso-position-vertical-relative:page;mso-wrap-distance-left:0.0pt;mso-wrap-distance-top:0.0pt;mso-wrap-distance-right:0.0pt;mso-wrap-distance-bottom:0.0pt;" coordorigin="-1,-1" coordsize="6106676,25406">
                 <w10:wrap type="none" side="bothSides" anchorx="page" anchory="page"/>
-                <v:line id="_x0000_s1027" style="position:absolute;left:-1;top:25402;width:6106675;height:2;">
+                <v:line id="_x0000_s1027" style="position:absolute;left:-1;top:25402;width:6106676;height:3;">
                   <v:fill on="f"/>
                   <v:stroke filltype="solid" color="#008CB4" opacity="100.0%" weight="0.8pt" dashstyle="solid" endcap="flat" miterlimit="400.0%" joinstyle="miter" linestyle="single" startarrow="none" startarrowwidth="medium" startarrowlength="medium" endarrow="none" endarrowwidth="medium" endarrowlength="medium"/>
                 </v:line>
-                <v:line id="_x0000_s1028" style="position:absolute;left:-1;top:-1;width:6106675;height:2;">
+                <v:line id="_x0000_s1028" style="position:absolute;left:-1;top:-1;width:6106676;height:3;">
                   <v:fill on="f"/>
                   <v:stroke filltype="solid" color="#494A8A" opacity="100.0%" weight="2.0pt" dashstyle="solid" endcap="flat" miterlimit="400.0%" joinstyle="miter" linestyle="single" startarrow="none" startarrowwidth="medium" startarrowlength="medium" endarrow="none" endarrowwidth="medium" endarrowlength="medium"/>
                 </v:line>
@@ -1257,12 +1272,12 @@
             <wp:anchor distT="152400" distB="152400" distL="152400" distR="152400" simplePos="0" relativeHeight="251658240" behindDoc="1" locked="0" layoutInCell="1" allowOverlap="1">
               <wp:simplePos x="0" y="0"/>
               <wp:positionH relativeFrom="page">
-                <wp:posOffset>718817</wp:posOffset>
+                <wp:posOffset>718816</wp:posOffset>
               </wp:positionH>
               <wp:positionV relativeFrom="page">
                 <wp:posOffset>444500</wp:posOffset>
               </wp:positionV>
-              <wp:extent cx="6111752" cy="0"/>
+              <wp:extent cx="6111753" cy="0"/>
               <wp:effectExtent l="0" t="0" r="0" b="0"/>
               <wp:wrapNone/>
               <wp:docPr id="1073741825" name="officeArt object" descr="officeArt object"/>
@@ -1274,7 +1289,7 @@
                     <wps:spPr>
                       <a:xfrm>
                         <a:off x="0" y="0"/>
-                        <a:ext cx="6111752" cy="0"/>
+                        <a:ext cx="6111753" cy="0"/>
                       </a:xfrm>
                       <a:prstGeom prst="line">
                         <a:avLst/>
@@ -1314,12 +1329,12 @@
             <wp:anchor distT="152400" distB="152400" distL="152400" distR="152400" simplePos="0" relativeHeight="251659264" behindDoc="1" locked="0" layoutInCell="1" allowOverlap="1">
               <wp:simplePos x="0" y="0"/>
               <wp:positionH relativeFrom="page">
-                <wp:posOffset>723897</wp:posOffset>
+                <wp:posOffset>723896</wp:posOffset>
               </wp:positionH>
               <wp:positionV relativeFrom="page">
                 <wp:posOffset>9906000</wp:posOffset>
               </wp:positionV>
-              <wp:extent cx="6111752" cy="0"/>
+              <wp:extent cx="6111753" cy="0"/>
               <wp:effectExtent l="0" t="0" r="0" b="0"/>
               <wp:wrapNone/>
               <wp:docPr id="1073741826" name="officeArt object" descr="officeArt object"/>
@@ -1331,7 +1346,7 @@
                     <wps:spPr>
                       <a:xfrm>
                         <a:off x="0" y="0"/>
-                        <a:ext cx="6111752" cy="0"/>
+                        <a:ext cx="6111753" cy="0"/>
                       </a:xfrm>
                       <a:prstGeom prst="line">
                         <a:avLst/>

</xml_diff>

<commit_message>
docx changes auto test
</commit_message>
<xml_diff>
--- a/docx/Ehe.docx
+++ b/docx/Ehe.docx
@@ -117,8 +117,16 @@
       <w:r>
         <w:rPr>
           <w:rtl w:val="0"/>
+          <w:lang w:val="en-US"/>
         </w:rPr>
         <w:t>Elena</w:t>
+      </w:r>
+      <w:r>
+        <w:rPr>
+          <w:rtl w:val="0"/>
+          <w:lang w:val="en-US"/>
+        </w:rPr>
+        <w:t xml:space="preserve"> tut</w:t>
       </w:r>
     </w:p>
     <w:p>
@@ -563,7 +571,7 @@
                 <wp:positionV relativeFrom="page">
                   <wp:posOffset>2286000</wp:posOffset>
                 </wp:positionV>
-                <wp:extent cx="6106680" cy="25408"/>
+                <wp:extent cx="6106682" cy="25411"/>
                 <wp:effectExtent l="0" t="0" r="0" b="0"/>
                 <wp:wrapNone/>
                 <wp:docPr id="1073741829" name="officeArt object" descr="officeArt object"/>
@@ -575,9 +583,9 @@
                       <wpg:grpSpPr>
                         <a:xfrm>
                           <a:off x="0" y="0"/>
-                          <a:ext cx="6106680" cy="25408"/>
+                          <a:ext cx="6106682" cy="25411"/>
                           <a:chOff x="-1" y="-1"/>
-                          <a:chExt cx="6106679" cy="25408"/>
+                          <a:chExt cx="6106681" cy="25410"/>
                         </a:xfrm>
                       </wpg:grpSpPr>
                       <wps:wsp>
@@ -585,8 +593,8 @@
                         <wps:cNvSpPr/>
                         <wps:spPr>
                           <a:xfrm>
-                            <a:off x="-2" y="25402"/>
-                            <a:ext cx="6106680" cy="6"/>
+                            <a:off x="-2" y="25403"/>
+                            <a:ext cx="6106682" cy="7"/>
                           </a:xfrm>
                           <a:prstGeom prst="line">
                             <a:avLst/>
@@ -609,7 +617,7 @@
                         <wps:spPr>
                           <a:xfrm>
                             <a:off x="-2" y="-2"/>
-                            <a:ext cx="6106680" cy="6"/>
+                            <a:ext cx="6106682" cy="7"/>
                           </a:xfrm>
                           <a:prstGeom prst="line">
                             <a:avLst/>
@@ -634,13 +642,13 @@
           </mc:Choice>
           <mc:Fallback>
             <w:pict>
-              <v:group id="_x0000_s1026" style="visibility:visible;position:absolute;margin-left:57.0pt;margin-top:180.0pt;width:480.8pt;height:2.0pt;z-index:251659264;mso-position-horizontal:absolute;mso-position-horizontal-relative:page;mso-position-vertical:absolute;mso-position-vertical-relative:page;mso-wrap-distance-left:0.0pt;mso-wrap-distance-top:0.0pt;mso-wrap-distance-right:0.0pt;mso-wrap-distance-bottom:0.0pt;" coordorigin="-1,-1" coordsize="6106679,25408">
+              <v:group id="_x0000_s1026" style="visibility:visible;position:absolute;margin-left:57.0pt;margin-top:180.0pt;width:480.8pt;height:2.0pt;z-index:251659264;mso-position-horizontal:absolute;mso-position-horizontal-relative:page;mso-position-vertical:absolute;mso-position-vertical-relative:page;mso-wrap-distance-left:0.0pt;mso-wrap-distance-top:0.0pt;mso-wrap-distance-right:0.0pt;mso-wrap-distance-bottom:0.0pt;" coordorigin="-1,-1" coordsize="6106681,25410">
                 <w10:wrap type="none" side="bothSides" anchorx="page" anchory="page"/>
-                <v:line id="_x0000_s1027" style="position:absolute;left:-1;top:25402;width:6106679;height:5;">
+                <v:line id="_x0000_s1027" style="position:absolute;left:-1;top:25403;width:6106681;height:6;">
                   <v:fill on="f"/>
                   <v:stroke filltype="solid" color="#008CB4" opacity="100.0%" weight="0.8pt" dashstyle="solid" endcap="flat" miterlimit="400.0%" joinstyle="miter" linestyle="single" startarrow="none" startarrowwidth="medium" startarrowlength="medium" endarrow="none" endarrowwidth="medium" endarrowlength="medium"/>
                 </v:line>
-                <v:line id="_x0000_s1028" style="position:absolute;left:-1;top:-1;width:6106679;height:5;">
+                <v:line id="_x0000_s1028" style="position:absolute;left:-1;top:-1;width:6106681;height:6;">
                   <v:fill on="f"/>
                   <v:stroke filltype="solid" color="#494A8A" opacity="100.0%" weight="2.0pt" dashstyle="solid" endcap="flat" miterlimit="400.0%" joinstyle="miter" linestyle="single" startarrow="none" startarrowwidth="medium" startarrowlength="medium" endarrow="none" endarrowwidth="medium" endarrowlength="medium"/>
                 </v:line>
@@ -1314,12 +1322,12 @@
             <wp:anchor distT="152400" distB="152400" distL="152400" distR="152400" simplePos="0" relativeHeight="251658240" behindDoc="1" locked="0" layoutInCell="1" allowOverlap="1">
               <wp:simplePos x="0" y="0"/>
               <wp:positionH relativeFrom="page">
-                <wp:posOffset>718815</wp:posOffset>
+                <wp:posOffset>718814</wp:posOffset>
               </wp:positionH>
               <wp:positionV relativeFrom="page">
                 <wp:posOffset>444500</wp:posOffset>
               </wp:positionV>
-              <wp:extent cx="6111755" cy="0"/>
+              <wp:extent cx="6111756" cy="0"/>
               <wp:effectExtent l="0" t="0" r="0" b="0"/>
               <wp:wrapNone/>
               <wp:docPr id="1073741825" name="officeArt object" descr="officeArt object"/>
@@ -1331,7 +1339,7 @@
                     <wps:spPr>
                       <a:xfrm>
                         <a:off x="0" y="0"/>
-                        <a:ext cx="6111755" cy="0"/>
+                        <a:ext cx="6111756" cy="0"/>
                       </a:xfrm>
                       <a:prstGeom prst="line">
                         <a:avLst/>
@@ -1371,12 +1379,12 @@
             <wp:anchor distT="152400" distB="152400" distL="152400" distR="152400" simplePos="0" relativeHeight="251659264" behindDoc="1" locked="0" layoutInCell="1" allowOverlap="1">
               <wp:simplePos x="0" y="0"/>
               <wp:positionH relativeFrom="page">
-                <wp:posOffset>723895</wp:posOffset>
+                <wp:posOffset>723894</wp:posOffset>
               </wp:positionH>
               <wp:positionV relativeFrom="page">
                 <wp:posOffset>9906000</wp:posOffset>
               </wp:positionV>
-              <wp:extent cx="6111755" cy="0"/>
+              <wp:extent cx="6111756" cy="0"/>
               <wp:effectExtent l="0" t="0" r="0" b="0"/>
               <wp:wrapNone/>
               <wp:docPr id="1073741826" name="officeArt object" descr="officeArt object"/>
@@ -1388,7 +1396,7 @@
                     <wps:spPr>
                       <a:xfrm>
                         <a:off x="0" y="0"/>
-                        <a:ext cx="6111755" cy="0"/>
+                        <a:ext cx="6111756" cy="0"/>
                       </a:xfrm>
                       <a:prstGeom prst="line">
                         <a:avLst/>

</xml_diff>

<commit_message>
new Ehe auto changes
</commit_message>
<xml_diff>
--- a/docx/Ehe.docx
+++ b/docx/Ehe.docx
@@ -5,7 +5,6 @@
     <w:p>
       <w:pPr>
         <w:pStyle w:val="Heading"/>
-        <w:bidi w:val="0"/>
       </w:pPr>
       <w:r>
         <w:rPr>
@@ -114,90 +113,96 @@
     <w:p>
       <w:pPr>
         <w:pStyle w:val="Body 2"/>
-      </w:pPr>
-      <w:r>
-        <w:rPr>
-          <w:rFonts w:ascii="Times Roman" w:hAnsi="Times Roman"/>
+        <w:ind w:left="720" w:firstLine="0"/>
+        <w:rPr>
+          <w:rFonts w:ascii="Times Roman" w:cs="Times Roman" w:hAnsi="Times Roman" w:eastAsia="Times Roman"/>
           <w:b w:val="1"/>
           <w:bCs w:val="1"/>
           <w:outline w:val="0"/>
           <w:color w:val="e3504b"/>
           <w:u w:color="e3504b"/>
-          <w:rtl w:val="0"/>
-          <w:lang w:val="en-US"/>
           <w14:textFill>
             <w14:solidFill>
               <w14:srgbClr w14:val="E3504B"/>
             </w14:solidFill>
           </w14:textFill>
         </w:rPr>
-        <w:t>Elena</w:t>
-      </w:r>
-      <w:r>
-        <w:rPr>
-          <w:rtl w:val="0"/>
-          <w:lang w:val="en-US"/>
-        </w:rPr>
-        <w:t xml:space="preserve"> </w:t>
-      </w:r>
-      <w:r>
-        <w:rPr>
-          <w:b w:val="1"/>
-          <w:bCs w:val="1"/>
-          <w:rtl w:val="0"/>
-          <w:lang w:val="en-US"/>
-        </w:rPr>
-        <w:t>zdes</w:t>
-      </w:r>
+      </w:pPr>
     </w:p>
     <w:p>
       <w:pPr>
         <w:pStyle w:val="Body 2"/>
         <w:ind w:left="720" w:firstLine="0"/>
       </w:pPr>
-      <w:r>
-        <w:rPr>
-          <w:rtl w:val="0"/>
-          <w:lang w:val="en-US"/>
-        </w:rPr>
-        <w:t>I</w:t>
-      </w:r>
-      <w:r>
-        <w:rPr>
-          <w:i w:val="1"/>
-          <w:iCs w:val="1"/>
-          <w:rtl w:val="0"/>
-          <w:lang w:val="en-US"/>
-        </w:rPr>
-        <w:t xml:space="preserve"> </w:t>
-      </w:r>
-      <w:r>
-        <w:rPr>
-          <w:i w:val="1"/>
-          <w:iCs w:val="1"/>
+    </w:p>
+    <w:p>
+      <w:pPr>
+        <w:pStyle w:val="Body 2"/>
+        <w:ind w:left="720" w:firstLine="0"/>
+      </w:pPr>
+    </w:p>
+    <w:p>
+      <w:pPr>
+        <w:pStyle w:val="Body 2"/>
+        <w:ind w:left="720" w:firstLine="0"/>
+      </w:pPr>
+      <w:r>
+        <w:rPr>
+          <w:rFonts w:ascii="Rockwell" w:hAnsi="Rockwell"/>
           <w:outline w:val="0"/>
-          <w:color w:val="72fcd5"/>
+          <w:color w:val="ffa72b"/>
           <w:rtl w:val="0"/>
           <w:lang w:val="en-US"/>
           <w14:textFill>
             <w14:solidFill>
-              <w14:srgbClr w14:val="73FCD6"/>
+              <w14:srgbClr w14:val="FFA72B"/>
             </w14:solidFill>
           </w14:textFill>
         </w:rPr>
+        <w:t>I</w:t>
+      </w:r>
+      <w:r>
+        <w:rPr>
+          <w:rFonts w:ascii="Rockwell Italic" w:hAnsi="Rockwell Italic"/>
+          <w:outline w:val="0"/>
+          <w:color w:val="ffa72b"/>
+          <w:rtl w:val="0"/>
+          <w:lang w:val="en-US"/>
+          <w14:textFill>
+            <w14:solidFill>
+              <w14:srgbClr w14:val="FFA72B"/>
+            </w14:solidFill>
+          </w14:textFill>
+        </w:rPr>
+        <w:t xml:space="preserve"> </w:t>
+      </w:r>
+      <w:r>
+        <w:rPr>
+          <w:rFonts w:ascii="Rockwell Italic" w:hAnsi="Rockwell Italic"/>
+          <w:outline w:val="0"/>
+          <w:color w:val="ffa72b"/>
+          <w:u w:color="73fcd6"/>
+          <w:rtl w:val="0"/>
+          <w:lang w:val="en-US"/>
+          <w14:textFill>
+            <w14:solidFill>
+              <w14:srgbClr w14:val="FFA72B"/>
+            </w14:solidFill>
+          </w14:textFill>
+        </w:rPr>
         <w:t>m</w:t>
       </w:r>
       <w:r>
         <w:rPr>
-          <w:i w:val="1"/>
-          <w:iCs w:val="1"/>
+          <w:rFonts w:ascii="Rockwell Italic" w:hAnsi="Rockwell Italic" w:hint="default"/>
           <w:outline w:val="0"/>
-          <w:color w:val="72fcd5"/>
+          <w:color w:val="ffa72b"/>
+          <w:u w:color="73fcd6"/>
           <w:rtl w:val="0"/>
           <w:lang w:val="sv-SE"/>
           <w14:textFill>
             <w14:solidFill>
-              <w14:srgbClr w14:val="73FCD6"/>
+              <w14:srgbClr w14:val="FFA72B"/>
             </w14:solidFill>
           </w14:textFill>
         </w:rPr>
@@ -205,15 +210,15 @@
       </w:r>
       <w:r>
         <w:rPr>
-          <w:i w:val="1"/>
-          <w:iCs w:val="1"/>
+          <w:rFonts w:ascii="Rockwell Italic" w:hAnsi="Rockwell Italic"/>
           <w:outline w:val="0"/>
-          <w:color w:val="72fcd5"/>
+          <w:color w:val="ffa72b"/>
+          <w:u w:color="73fcd6"/>
           <w:rtl w:val="0"/>
           <w:lang w:val="en-US"/>
           <w14:textFill>
             <w14:solidFill>
-              <w14:srgbClr w14:val="73FCD6"/>
+              <w14:srgbClr w14:val="FFA72B"/>
             </w14:solidFill>
           </w14:textFill>
         </w:rPr>
@@ -221,13 +226,15 @@
       </w:r>
       <w:r>
         <w:rPr>
+          <w:rFonts w:ascii="Rockwell" w:hAnsi="Rockwell" w:hint="default"/>
           <w:outline w:val="0"/>
-          <w:color w:val="72fcd5"/>
+          <w:color w:val="ffa72b"/>
+          <w:u w:color="73fcd6"/>
           <w:rtl w:val="0"/>
           <w:lang w:val="en-US"/>
           <w14:textFill>
             <w14:solidFill>
-              <w14:srgbClr w14:val="73FCD6"/>
+              <w14:srgbClr w14:val="FFA72B"/>
             </w14:solidFill>
           </w14:textFill>
         </w:rPr>
@@ -235,13 +242,15 @@
       </w:r>
       <w:r>
         <w:rPr>
+          <w:rFonts w:ascii="Rockwell" w:hAnsi="Rockwell"/>
           <w:outline w:val="0"/>
-          <w:color w:val="72fcd5"/>
+          <w:color w:val="ffa72b"/>
+          <w:u w:color="73fcd6"/>
           <w:rtl w:val="0"/>
           <w:lang w:val="en-US"/>
           <w14:textFill>
             <w14:solidFill>
-              <w14:srgbClr w14:val="73FCD6"/>
+              <w14:srgbClr w14:val="FFA72B"/>
             </w14:solidFill>
           </w14:textFill>
         </w:rPr>
@@ -249,14 +258,15 @@
       </w:r>
       <w:r>
         <w:rPr>
+          <w:rFonts w:ascii="Rockwell" w:hAnsi="Rockwell"/>
           <w:outline w:val="0"/>
-          <w:color w:val="72fcd5"/>
-          <w:u w:val="single"/>
+          <w:color w:val="ffa72b"/>
+          <w:u w:val="single" w:color="73fcd6"/>
           <w:rtl w:val="0"/>
           <w:lang w:val="en-US"/>
           <w14:textFill>
             <w14:solidFill>
-              <w14:srgbClr w14:val="73FCD6"/>
+              <w14:srgbClr w14:val="FFA72B"/>
             </w14:solidFill>
           </w14:textFill>
         </w:rPr>
@@ -264,52 +274,112 @@
       </w:r>
       <w:r>
         <w:rPr>
+          <w:rFonts w:ascii="Rockwell" w:hAnsi="Rockwell"/>
           <w:outline w:val="0"/>
-          <w:color w:val="72fcd5"/>
+          <w:color w:val="ffa72b"/>
+          <w:u w:color="73fcd6"/>
           <w:rtl w:val="0"/>
           <w:lang w:val="en-US"/>
           <w14:textFill>
             <w14:solidFill>
-              <w14:srgbClr w14:val="73FCD6"/>
+              <w14:srgbClr w14:val="FFA72B"/>
             </w14:solidFill>
           </w14:textFill>
         </w:rPr>
-        <w:t>r wichtige heutzutage Thema reden. Was ist die Ehe? F</w:t>
+        <w:t>r wichtige heutzutage</w:t>
       </w:r>
       <w:r>
         <w:rPr>
           <w:outline w:val="0"/>
-          <w:color w:val="72fcd5"/>
+          <w:color w:val="ffa72b"/>
+          <w:u w:color="73fcd6"/>
           <w:rtl w:val="0"/>
           <w:lang w:val="en-US"/>
           <w14:textFill>
             <w14:solidFill>
-              <w14:srgbClr w14:val="73FCD6"/>
+              <w14:srgbClr w14:val="FFA72B"/>
             </w14:solidFill>
           </w14:textFill>
         </w:rPr>
-        <w:t>ü</w:t>
+        <w:t xml:space="preserve"> Thema reden. Was ist die Ehe? F</w:t>
       </w:r>
       <w:r>
         <w:rPr>
           <w:outline w:val="0"/>
-          <w:color w:val="72fcd5"/>
+          <w:color w:val="ffa72b"/>
+          <w:u w:color="73fcd6"/>
           <w:rtl w:val="0"/>
           <w:lang w:val="en-US"/>
           <w14:textFill>
             <w14:solidFill>
-              <w14:srgbClr w14:val="73FCD6"/>
+              <w14:srgbClr w14:val="FFA72B"/>
             </w14:solidFill>
           </w14:textFill>
         </w:rPr>
+        <w:t>ü</w:t>
+      </w:r>
+      <w:r>
+        <w:rPr>
+          <w:outline w:val="0"/>
+          <w:color w:val="ffa72b"/>
+          <w:u w:color="73fcd6"/>
+          <w:rtl w:val="0"/>
+          <w:lang w:val="en-US"/>
+          <w14:textFill>
+            <w14:solidFill>
+              <w14:srgbClr w14:val="FFA72B"/>
+            </w14:solidFill>
+          </w14:textFill>
+        </w:rPr>
         <w:t>r mich di</w:t>
       </w:r>
       <w:r>
         <w:rPr>
-          <w:rtl w:val="0"/>
-          <w:lang w:val="en-US"/>
-        </w:rPr>
-        <w:t xml:space="preserve">e  Ehe ist </w:t>
+          <w:outline w:val="0"/>
+          <w:color w:val="ffa72b"/>
+          <w:rtl w:val="0"/>
+          <w:lang w:val="en-US"/>
+          <w14:textFill>
+            <w14:solidFill>
+              <w14:srgbClr w14:val="FFA72B"/>
+            </w14:solidFill>
+          </w14:textFill>
+        </w:rPr>
+        <w:t xml:space="preserve">e </w:t>
+      </w:r>
+      <w:r>
+        <w:rPr>
+          <w:b w:val="1"/>
+          <w:bCs w:val="1"/>
+          <w:outline w:val="0"/>
+          <w:color w:val="ffa72b"/>
+          <w:u w:val="single"/>
+          <w:rtl w:val="0"/>
+          <w:lang w:val="en-US"/>
+          <w14:textFill>
+            <w14:solidFill>
+              <w14:srgbClr w14:val="FFA72B"/>
+            </w14:solidFill>
+          </w14:textFill>
+        </w:rPr>
+        <w:t xml:space="preserve"> </w:t>
+      </w:r>
+      <w:r>
+        <w:rPr>
+          <w:b w:val="1"/>
+          <w:bCs w:val="1"/>
+          <w:u w:val="single"/>
+          <w:rtl w:val="0"/>
+          <w:lang w:val="en-US"/>
+        </w:rPr>
+        <w:t>Ehe</w:t>
+      </w:r>
+      <w:r>
+        <w:rPr>
+          <w:rtl w:val="0"/>
+          <w:lang w:val="en-US"/>
+        </w:rPr>
+        <w:t xml:space="preserve"> ist </w:t>
       </w:r>
       <w:r>
         <w:rPr>
@@ -686,7 +756,7 @@
                 <wp:positionV relativeFrom="page">
                   <wp:posOffset>2286000</wp:posOffset>
                 </wp:positionV>
-                <wp:extent cx="6106685" cy="25416"/>
+                <wp:extent cx="6106687" cy="25418"/>
                 <wp:effectExtent l="0" t="0" r="0" b="0"/>
                 <wp:wrapNone/>
                 <wp:docPr id="1073741829" name="officeArt object" descr="officeArt object"/>
@@ -698,9 +768,9 @@
                       <wpg:grpSpPr>
                         <a:xfrm>
                           <a:off x="0" y="0"/>
-                          <a:ext cx="6106685" cy="25416"/>
-                          <a:chOff x="-1" y="-1"/>
-                          <a:chExt cx="6106684" cy="25415"/>
+                          <a:ext cx="6106687" cy="25418"/>
+                          <a:chOff x="-1" y="0"/>
+                          <a:chExt cx="6106686" cy="25417"/>
                         </a:xfrm>
                       </wpg:grpSpPr>
                       <wps:wsp>
@@ -708,8 +778,8 @@
                         <wps:cNvSpPr/>
                         <wps:spPr>
                           <a:xfrm>
-                            <a:off x="-2" y="25406"/>
-                            <a:ext cx="6106685" cy="9"/>
+                            <a:off x="-2" y="25407"/>
+                            <a:ext cx="6106687" cy="10"/>
                           </a:xfrm>
                           <a:prstGeom prst="line">
                             <a:avLst/>
@@ -731,8 +801,8 @@
                         <wps:cNvSpPr/>
                         <wps:spPr>
                           <a:xfrm>
-                            <a:off x="-2" y="-2"/>
-                            <a:ext cx="6106685" cy="9"/>
+                            <a:off x="-2" y="-1"/>
+                            <a:ext cx="6106687" cy="10"/>
                           </a:xfrm>
                           <a:prstGeom prst="line">
                             <a:avLst/>
@@ -757,13 +827,13 @@
           </mc:Choice>
           <mc:Fallback>
             <w:pict>
-              <v:group id="_x0000_s1026" style="visibility:visible;position:absolute;margin-left:57.0pt;margin-top:180.0pt;width:480.8pt;height:2.0pt;z-index:251659264;mso-position-horizontal:absolute;mso-position-horizontal-relative:page;mso-position-vertical:absolute;mso-position-vertical-relative:page;mso-wrap-distance-left:0.0pt;mso-wrap-distance-top:0.0pt;mso-wrap-distance-right:0.0pt;mso-wrap-distance-bottom:0.0pt;" coordorigin="-1,-1" coordsize="6106684,25416">
+              <v:group id="_x0000_s1026" style="visibility:visible;position:absolute;margin-left:57.0pt;margin-top:180.0pt;width:480.8pt;height:2.0pt;z-index:251659264;mso-position-horizontal:absolute;mso-position-horizontal-relative:page;mso-position-vertical:absolute;mso-position-vertical-relative:page;mso-wrap-distance-left:0.0pt;mso-wrap-distance-top:0.0pt;mso-wrap-distance-right:0.0pt;mso-wrap-distance-bottom:0.0pt;" coordorigin="-1,-1" coordsize="6106686,25418">
                 <w10:wrap type="none" side="bothSides" anchorx="page" anchory="page"/>
-                <v:line id="_x0000_s1027" style="position:absolute;left:-1;top:25407;width:6106684;height:8;">
+                <v:line id="_x0000_s1027" style="position:absolute;left:-1;top:25408;width:6106686;height:9;">
                   <v:fill on="f"/>
                   <v:stroke filltype="solid" color="#008CB4" opacity="100.0%" weight="0.8pt" dashstyle="solid" endcap="flat" miterlimit="400.0%" joinstyle="miter" linestyle="single" startarrow="none" startarrowwidth="medium" startarrowlength="medium" endarrow="none" endarrowwidth="medium" endarrowlength="medium"/>
                 </v:line>
-                <v:line id="_x0000_s1028" style="position:absolute;left:-1;top:-1;width:6106684;height:8;">
+                <v:line id="_x0000_s1028" style="position:absolute;left:-1;top:-1;width:6106686;height:9;">
                   <v:fill on="f"/>
                   <v:stroke filltype="solid" color="#494A8A" opacity="100.0%" weight="2.0pt" dashstyle="solid" endcap="flat" miterlimit="400.0%" joinstyle="miter" linestyle="single" startarrow="none" startarrowwidth="medium" startarrowlength="medium" endarrow="none" endarrowwidth="medium" endarrowlength="medium"/>
                 </v:line>
@@ -1442,7 +1512,7 @@
               <wp:positionV relativeFrom="page">
                 <wp:posOffset>444500</wp:posOffset>
               </wp:positionV>
-              <wp:extent cx="6111758" cy="0"/>
+              <wp:extent cx="6111759" cy="0"/>
               <wp:effectExtent l="0" t="0" r="0" b="0"/>
               <wp:wrapNone/>
               <wp:docPr id="1073741825" name="officeArt object" descr="officeArt object"/>
@@ -1454,7 +1524,7 @@
                     <wps:spPr>
                       <a:xfrm>
                         <a:off x="0" y="0"/>
-                        <a:ext cx="6111758" cy="0"/>
+                        <a:ext cx="6111759" cy="0"/>
                       </a:xfrm>
                       <a:prstGeom prst="line">
                         <a:avLst/>
@@ -1499,7 +1569,7 @@
               <wp:positionV relativeFrom="page">
                 <wp:posOffset>9906000</wp:posOffset>
               </wp:positionV>
-              <wp:extent cx="6111758" cy="0"/>
+              <wp:extent cx="6111759" cy="0"/>
               <wp:effectExtent l="0" t="0" r="0" b="0"/>
               <wp:wrapNone/>
               <wp:docPr id="1073741826" name="officeArt object" descr="officeArt object"/>
@@ -1511,7 +1581,7 @@
                     <wps:spPr>
                       <a:xfrm>
                         <a:off x="0" y="0"/>
-                        <a:ext cx="6111758" cy="0"/>
+                        <a:ext cx="6111759" cy="0"/>
                       </a:xfrm>
                       <a:prstGeom prst="line">
                         <a:avLst/>
@@ -1753,7 +1823,7 @@
   </w:style>
   <w:style w:type="paragraph" w:styleId="Heading">
     <w:name w:val="Heading"/>
-    <w:next w:val="Body"/>
+    <w:next w:val="Heading"/>
     <w:pPr>
       <w:keepNext w:val="1"/>
       <w:keepLines w:val="0"/>
@@ -1784,59 +1854,13 @@
       <w:position w:val="0"/>
       <w:sz w:val="36"/>
       <w:szCs w:val="36"/>
-      <w:u w:val="none"/>
-      <w:shd w:val="nil" w:color="auto" w:fill="auto"/>
-      <w:vertAlign w:val="baseline"/>
-      <w:lang w:val="de-DE"/>
-      <w14:textOutline>
-        <w14:noFill/>
-      </w14:textOutline>
-      <w14:textFill>
-        <w14:solidFill>
-          <w14:srgbClr w14:val="000000"/>
-        </w14:solidFill>
-      </w14:textFill>
-    </w:rPr>
-  </w:style>
-  <w:style w:type="paragraph" w:styleId="Body">
-    <w:name w:val="Body"/>
-    <w:next w:val="Body"/>
-    <w:pPr>
-      <w:keepNext w:val="0"/>
-      <w:keepLines w:val="0"/>
-      <w:pageBreakBefore w:val="0"/>
-      <w:widowControl w:val="1"/>
-      <w:shd w:val="clear" w:color="auto" w:fill="auto"/>
-      <w:suppressAutoHyphens w:val="0"/>
-      <w:bidi w:val="0"/>
-      <w:spacing w:before="0" w:after="0" w:line="240" w:lineRule="auto"/>
-      <w:ind w:left="0" w:right="0" w:firstLine="0"/>
-      <w:jc w:val="left"/>
-      <w:outlineLvl w:val="9"/>
-    </w:pPr>
-    <w:rPr>
-      <w:rFonts w:ascii="Times New Roman" w:cs="Arial Unicode MS" w:hAnsi="Times New Roman" w:eastAsia="Arial Unicode MS"/>
-      <w:b w:val="0"/>
-      <w:bCs w:val="0"/>
-      <w:i w:val="0"/>
-      <w:iCs w:val="0"/>
-      <w:caps w:val="0"/>
-      <w:smallCaps w:val="0"/>
-      <w:strike w:val="0"/>
-      <w:dstrike w:val="0"/>
-      <w:outline w:val="0"/>
-      <w:color w:val="000000"/>
-      <w:spacing w:val="0"/>
-      <w:kern w:val="0"/>
-      <w:position w:val="0"/>
-      <w:sz w:val="24"/>
-      <w:szCs w:val="24"/>
       <w:u w:val="none" w:color="000000"/>
       <w:shd w:val="nil" w:color="auto" w:fill="auto"/>
       <w:vertAlign w:val="baseline"/>
       <w:lang w:val="de-DE"/>
-      <w14:textOutline>
+      <w14:textOutline w14:w="12700" w14:cap="flat">
         <w14:noFill/>
+        <w14:miter w14:lim="400000"/>
       </w14:textOutline>
       <w14:textFill>
         <w14:solidFill>
@@ -2034,9 +2058,9 @@
     </a:clrScheme>
     <a:fontScheme name="09_School_Report">
       <a:majorFont>
-        <a:latin typeface="Didot"/>
-        <a:ea typeface="Didot"/>
-        <a:cs typeface="Didot"/>
+        <a:latin typeface="Helvetica Neue"/>
+        <a:ea typeface="Helvetica Neue"/>
+        <a:cs typeface="Helvetica Neue"/>
       </a:majorFont>
       <a:minorFont>
         <a:latin typeface="Helvetica"/>

</xml_diff>

<commit_message>
new auto changes with odt
</commit_message>
<xml_diff>
--- a/docx/Ehe.docx
+++ b/docx/Ehe.docx
@@ -17,9 +17,13 @@
     <w:p>
       <w:pPr>
         <w:pStyle w:val="Subtitle"/>
+        <w:rPr>
+          <w:rFonts w:ascii="Helvetica Neue" w:cs="Helvetica Neue" w:hAnsi="Helvetica Neue" w:eastAsia="Helvetica Neue"/>
+        </w:rPr>
       </w:pPr>
       <w:r>
         <w:rPr>
+          <w:rFonts w:ascii="Helvetica Neue" w:hAnsi="Helvetica Neue"/>
           <w:rtl w:val="0"/>
           <w:lang w:val="en-US"/>
         </w:rPr>
@@ -27,6 +31,7 @@
       </w:r>
       <w:r>
         <w:rPr>
+          <w:rFonts w:ascii="Helvetica Neue" w:hAnsi="Helvetica Neue"/>
           <w:i w:val="1"/>
           <w:iCs w:val="1"/>
           <w:rtl w:val="0"/>
@@ -36,6 +41,7 @@
       </w:r>
       <w:r>
         <w:rPr>
+          <w:rFonts w:ascii="Helvetica Neue" w:hAnsi="Helvetica Neue"/>
           <w:rtl w:val="0"/>
           <w:lang w:val="en-US"/>
         </w:rPr>
@@ -57,7 +63,15 @@
           <w:rtl w:val="0"/>
           <w:lang w:val="en-US"/>
         </w:rPr>
-        <w:t>Elena Gette (Suslova)</w:t>
+        <w:t xml:space="preserve">Elena Gette </w:t>
+      </w:r>
+      <w:r>
+        <w:rPr>
+          <w:rFonts w:ascii="Herculanum" w:hAnsi="Herculanum"/>
+          <w:rtl w:val="0"/>
+          <w:lang w:val="en-US"/>
+        </w:rPr>
+        <w:t>(Suslova)</w:t>
       </w:r>
       <w:r>
         <w:rPr>
@@ -143,14 +157,15 @@
     </w:p>
     <w:p>
       <w:pPr>
-        <w:pStyle w:val="Body 2"/>
-        <w:ind w:left="720" w:firstLine="0"/>
+        <w:pStyle w:val="Heading 3"/>
+        <w:bidi w:val="0"/>
       </w:pPr>
       <w:r>
         <w:rPr>
           <w:rFonts w:ascii="Rockwell" w:hAnsi="Rockwell"/>
           <w:outline w:val="0"/>
           <w:color w:val="ffa72b"/>
+          <w:u w:color="ffa72b"/>
           <w:rtl w:val="0"/>
           <w:lang w:val="en-US"/>
           <w14:textFill>
@@ -166,6 +181,7 @@
           <w:rFonts w:ascii="Rockwell Italic" w:hAnsi="Rockwell Italic"/>
           <w:outline w:val="0"/>
           <w:color w:val="ffa72b"/>
+          <w:u w:color="ffa72b"/>
           <w:rtl w:val="0"/>
           <w:lang w:val="en-US"/>
           <w14:textFill>
@@ -226,7 +242,11 @@
       </w:r>
       <w:r>
         <w:rPr>
-          <w:rFonts w:ascii="Rockwell" w:hAnsi="Rockwell" w:hint="default"/>
+          <w:rFonts w:ascii="Arial Unicode MS" w:cs="Arial Unicode MS" w:hAnsi="Arial Unicode MS" w:eastAsia="Arial Unicode MS" w:hint="default"/>
+          <w:b w:val="0"/>
+          <w:bCs w:val="0"/>
+          <w:i w:val="0"/>
+          <w:iCs w:val="0"/>
           <w:outline w:val="0"/>
           <w:color w:val="ffa72b"/>
           <w:u w:color="73fcd6"/>
@@ -242,7 +262,11 @@
       </w:r>
       <w:r>
         <w:rPr>
-          <w:rFonts w:ascii="Rockwell" w:hAnsi="Rockwell"/>
+          <w:rFonts w:ascii="Arial Unicode MS" w:cs="Arial Unicode MS" w:hAnsi="Arial Unicode MS" w:eastAsia="Arial Unicode MS"/>
+          <w:b w:val="0"/>
+          <w:bCs w:val="0"/>
+          <w:i w:val="0"/>
+          <w:iCs w:val="0"/>
           <w:outline w:val="0"/>
           <w:color w:val="ffa72b"/>
           <w:u w:color="73fcd6"/>
@@ -254,14 +278,14 @@
             </w14:solidFill>
           </w14:textFill>
         </w:rPr>
-        <w:t>ber eine</w:t>
-      </w:r>
-      <w:r>
-        <w:rPr>
-          <w:rFonts w:ascii="Rockwell" w:hAnsi="Rockwell"/>
+        <w:t>ber</w:t>
+      </w:r>
+      <w:r>
+        <w:rPr>
+          <w:rFonts w:ascii="Al Tarikh Regular" w:hAnsi="Al Tarikh Regular"/>
           <w:outline w:val="0"/>
           <w:color w:val="ffa72b"/>
-          <w:u w:val="single" w:color="73fcd6"/>
+          <w:u w:color="73fcd6"/>
           <w:rtl w:val="0"/>
           <w:lang w:val="en-US"/>
           <w14:textFill>
@@ -270,11 +294,15 @@
             </w14:solidFill>
           </w14:textFill>
         </w:rPr>
-        <w:t xml:space="preserve"> seh</w:t>
-      </w:r>
-      <w:r>
-        <w:rPr>
-          <w:rFonts w:ascii="Rockwell" w:hAnsi="Rockwell"/>
+        <w:t xml:space="preserve"> </w:t>
+      </w:r>
+      <w:r>
+        <w:rPr>
+          <w:rFonts w:ascii="Arial Unicode MS" w:cs="Arial Unicode MS" w:hAnsi="Arial Unicode MS" w:eastAsia="Arial Unicode MS"/>
+          <w:b w:val="0"/>
+          <w:bCs w:val="0"/>
+          <w:i w:val="0"/>
+          <w:iCs w:val="0"/>
           <w:outline w:val="0"/>
           <w:color w:val="ffa72b"/>
           <w:u w:color="73fcd6"/>
@@ -286,13 +314,14 @@
             </w14:solidFill>
           </w14:textFill>
         </w:rPr>
-        <w:t>r wichtige heutzutage</w:t>
-      </w:r>
-      <w:r>
-        <w:rPr>
+        <w:t>eine</w:t>
+      </w:r>
+      <w:r>
+        <w:rPr>
+          <w:rFonts w:ascii="Al Tarikh Regular" w:hAnsi="Al Tarikh Regular"/>
           <w:outline w:val="0"/>
           <w:color w:val="ffa72b"/>
-          <w:u w:color="73fcd6"/>
+          <w:u w:val="single" w:color="73fcd6"/>
           <w:rtl w:val="0"/>
           <w:lang w:val="en-US"/>
           <w14:textFill>
@@ -301,13 +330,18 @@
             </w14:solidFill>
           </w14:textFill>
         </w:rPr>
-        <w:t xml:space="preserve"> Thema reden. Was ist die Ehe? F</w:t>
-      </w:r>
-      <w:r>
-        <w:rPr>
+        <w:t xml:space="preserve"> </w:t>
+      </w:r>
+      <w:r>
+        <w:rPr>
+          <w:rFonts w:ascii="Arial Unicode MS" w:cs="Arial Unicode MS" w:hAnsi="Arial Unicode MS" w:eastAsia="Arial Unicode MS"/>
+          <w:b w:val="0"/>
+          <w:bCs w:val="0"/>
+          <w:i w:val="0"/>
+          <w:iCs w:val="0"/>
           <w:outline w:val="0"/>
           <w:color w:val="ffa72b"/>
-          <w:u w:color="73fcd6"/>
+          <w:u w:val="single" w:color="73fcd6"/>
           <w:rtl w:val="0"/>
           <w:lang w:val="en-US"/>
           <w14:textFill>
@@ -316,10 +350,11 @@
             </w14:solidFill>
           </w14:textFill>
         </w:rPr>
-        <w:t>ü</w:t>
-      </w:r>
-      <w:r>
-        <w:rPr>
+        <w:t>seh</w:t>
+      </w:r>
+      <w:r>
+        <w:rPr>
+          <w:rFonts w:ascii="Rockwell" w:hAnsi="Rockwell"/>
           <w:outline w:val="0"/>
           <w:color w:val="ffa72b"/>
           <w:u w:color="73fcd6"/>
@@ -331,12 +366,13 @@
             </w14:solidFill>
           </w14:textFill>
         </w:rPr>
-        <w:t>r mich di</w:t>
+        <w:t>r wichtige heutzutage</w:t>
       </w:r>
       <w:r>
         <w:rPr>
           <w:outline w:val="0"/>
           <w:color w:val="ffa72b"/>
+          <w:u w:color="73fcd6"/>
           <w:rtl w:val="0"/>
           <w:lang w:val="en-US"/>
           <w14:textFill>
@@ -345,15 +381,13 @@
             </w14:solidFill>
           </w14:textFill>
         </w:rPr>
-        <w:t xml:space="preserve">e </w:t>
-      </w:r>
-      <w:r>
-        <w:rPr>
-          <w:b w:val="1"/>
-          <w:bCs w:val="1"/>
+        <w:t xml:space="preserve"> Thema reden. Was ist die Ehe? F</w:t>
+      </w:r>
+      <w:r>
+        <w:rPr>
           <w:outline w:val="0"/>
           <w:color w:val="ffa72b"/>
-          <w:u w:val="single"/>
+          <w:u w:color="73fcd6"/>
           <w:rtl w:val="0"/>
           <w:lang w:val="en-US"/>
           <w14:textFill>
@@ -362,10 +396,59 @@
             </w14:solidFill>
           </w14:textFill>
         </w:rPr>
+        <w:t>ü</w:t>
+      </w:r>
+      <w:r>
+        <w:rPr>
+          <w:outline w:val="0"/>
+          <w:color w:val="ffa72b"/>
+          <w:u w:color="73fcd6"/>
+          <w:rtl w:val="0"/>
+          <w:lang w:val="en-US"/>
+          <w14:textFill>
+            <w14:solidFill>
+              <w14:srgbClr w14:val="FFA72B"/>
+            </w14:solidFill>
+          </w14:textFill>
+        </w:rPr>
+        <w:t>r mich di</w:t>
+      </w:r>
+      <w:r>
+        <w:rPr>
+          <w:outline w:val="0"/>
+          <w:color w:val="ffa72b"/>
+          <w:u w:color="ffa72b"/>
+          <w:rtl w:val="0"/>
+          <w:lang w:val="en-US"/>
+          <w14:textFill>
+            <w14:solidFill>
+              <w14:srgbClr w14:val="FFA72B"/>
+            </w14:solidFill>
+          </w14:textFill>
+        </w:rPr>
+        <w:t xml:space="preserve">e </w:t>
+      </w:r>
+      <w:r>
+        <w:rPr>
+          <w:rFonts w:ascii="Palatino" w:hAnsi="Palatino"/>
+          <w:b w:val="1"/>
+          <w:bCs w:val="1"/>
+          <w:outline w:val="0"/>
+          <w:color w:val="ffa72b"/>
+          <w:u w:val="single" w:color="ffa72b"/>
+          <w:rtl w:val="0"/>
+          <w:lang w:val="en-US"/>
+          <w14:textFill>
+            <w14:solidFill>
+              <w14:srgbClr w14:val="FFA72B"/>
+            </w14:solidFill>
+          </w14:textFill>
+        </w:rPr>
         <w:t xml:space="preserve"> </w:t>
       </w:r>
       <w:r>
         <w:rPr>
+          <w:rFonts w:ascii="Palatino" w:hAnsi="Palatino"/>
           <w:b w:val="1"/>
           <w:bCs w:val="1"/>
           <w:u w:val="single"/>
@@ -756,7 +839,7 @@
                 <wp:positionV relativeFrom="page">
                   <wp:posOffset>2286000</wp:posOffset>
                 </wp:positionV>
-                <wp:extent cx="6106687" cy="25418"/>
+                <wp:extent cx="6106687" cy="25419"/>
                 <wp:effectExtent l="0" t="0" r="0" b="0"/>
                 <wp:wrapNone/>
                 <wp:docPr id="1073741829" name="officeArt object" descr="officeArt object"/>
@@ -768,9 +851,9 @@
                       <wpg:grpSpPr>
                         <a:xfrm>
                           <a:off x="0" y="0"/>
-                          <a:ext cx="6106687" cy="25418"/>
-                          <a:chOff x="-1" y="0"/>
-                          <a:chExt cx="6106686" cy="25417"/>
+                          <a:ext cx="6106687" cy="25419"/>
+                          <a:chOff x="0" y="-1"/>
+                          <a:chExt cx="6106686" cy="25418"/>
                         </a:xfrm>
                       </wpg:grpSpPr>
                       <wps:wsp>
@@ -779,7 +862,7 @@
                         <wps:spPr>
                           <a:xfrm>
                             <a:off x="-2" y="25407"/>
-                            <a:ext cx="6106687" cy="10"/>
+                            <a:ext cx="6106689" cy="11"/>
                           </a:xfrm>
                           <a:prstGeom prst="line">
                             <a:avLst/>
@@ -801,8 +884,8 @@
                         <wps:cNvSpPr/>
                         <wps:spPr>
                           <a:xfrm>
-                            <a:off x="-2" y="-1"/>
-                            <a:ext cx="6106687" cy="10"/>
+                            <a:off x="-2" y="-2"/>
+                            <a:ext cx="6106689" cy="11"/>
                           </a:xfrm>
                           <a:prstGeom prst="line">
                             <a:avLst/>
@@ -827,13 +910,13 @@
           </mc:Choice>
           <mc:Fallback>
             <w:pict>
-              <v:group id="_x0000_s1026" style="visibility:visible;position:absolute;margin-left:57.0pt;margin-top:180.0pt;width:480.8pt;height:2.0pt;z-index:251659264;mso-position-horizontal:absolute;mso-position-horizontal-relative:page;mso-position-vertical:absolute;mso-position-vertical-relative:page;mso-wrap-distance-left:0.0pt;mso-wrap-distance-top:0.0pt;mso-wrap-distance-right:0.0pt;mso-wrap-distance-bottom:0.0pt;" coordorigin="-1,-1" coordsize="6106686,25418">
+              <v:group id="_x0000_s1026" style="visibility:visible;position:absolute;margin-left:57.0pt;margin-top:180.0pt;width:480.8pt;height:2.0pt;z-index:251659264;mso-position-horizontal:absolute;mso-position-horizontal-relative:page;mso-position-vertical:absolute;mso-position-vertical-relative:page;mso-wrap-distance-left:0.0pt;mso-wrap-distance-top:0.0pt;mso-wrap-distance-right:0.0pt;mso-wrap-distance-bottom:0.0pt;" coordorigin="-1,-1" coordsize="6106687,25419">
                 <w10:wrap type="none" side="bothSides" anchorx="page" anchory="page"/>
-                <v:line id="_x0000_s1027" style="position:absolute;left:-1;top:25408;width:6106686;height:9;">
+                <v:line id="_x0000_s1027" style="position:absolute;left:-1;top:25408;width:6106687;height:10;">
                   <v:fill on="f"/>
                   <v:stroke filltype="solid" color="#008CB4" opacity="100.0%" weight="0.8pt" dashstyle="solid" endcap="flat" miterlimit="400.0%" joinstyle="miter" linestyle="single" startarrow="none" startarrowwidth="medium" startarrowlength="medium" endarrow="none" endarrowwidth="medium" endarrowlength="medium"/>
                 </v:line>
-                <v:line id="_x0000_s1028" style="position:absolute;left:-1;top:-1;width:6106686;height:9;">
+                <v:line id="_x0000_s1028" style="position:absolute;left:-1;top:-1;width:6106687;height:10;">
                   <v:fill on="f"/>
                   <v:stroke filltype="solid" color="#494A8A" opacity="100.0%" weight="2.0pt" dashstyle="solid" endcap="flat" miterlimit="400.0%" joinstyle="miter" linestyle="single" startarrow="none" startarrowwidth="medium" startarrowlength="medium" endarrow="none" endarrowwidth="medium" endarrowlength="medium"/>
                 </v:line>
@@ -1507,12 +1590,12 @@
             <wp:anchor distT="152400" distB="152400" distL="152400" distR="152400" simplePos="0" relativeHeight="251658240" behindDoc="1" locked="0" layoutInCell="1" allowOverlap="1">
               <wp:simplePos x="0" y="0"/>
               <wp:positionH relativeFrom="page">
-                <wp:posOffset>718812</wp:posOffset>
+                <wp:posOffset>718811</wp:posOffset>
               </wp:positionH>
               <wp:positionV relativeFrom="page">
                 <wp:posOffset>444500</wp:posOffset>
               </wp:positionV>
-              <wp:extent cx="6111759" cy="0"/>
+              <wp:extent cx="6111760" cy="0"/>
               <wp:effectExtent l="0" t="0" r="0" b="0"/>
               <wp:wrapNone/>
               <wp:docPr id="1073741825" name="officeArt object" descr="officeArt object"/>
@@ -1524,7 +1607,7 @@
                     <wps:spPr>
                       <a:xfrm>
                         <a:off x="0" y="0"/>
-                        <a:ext cx="6111759" cy="0"/>
+                        <a:ext cx="6111760" cy="0"/>
                       </a:xfrm>
                       <a:prstGeom prst="line">
                         <a:avLst/>
@@ -1564,12 +1647,12 @@
             <wp:anchor distT="152400" distB="152400" distL="152400" distR="152400" simplePos="0" relativeHeight="251659264" behindDoc="1" locked="0" layoutInCell="1" allowOverlap="1">
               <wp:simplePos x="0" y="0"/>
               <wp:positionH relativeFrom="page">
-                <wp:posOffset>723892</wp:posOffset>
+                <wp:posOffset>723891</wp:posOffset>
               </wp:positionH>
               <wp:positionV relativeFrom="page">
                 <wp:posOffset>9906000</wp:posOffset>
               </wp:positionV>
-              <wp:extent cx="6111759" cy="0"/>
+              <wp:extent cx="6111760" cy="0"/>
               <wp:effectExtent l="0" t="0" r="0" b="0"/>
               <wp:wrapNone/>
               <wp:docPr id="1073741826" name="officeArt object" descr="officeArt object"/>
@@ -1581,7 +1664,7 @@
                     <wps:spPr>
                       <a:xfrm>
                         <a:off x="0" y="0"/>
-                        <a:ext cx="6111759" cy="0"/>
+                        <a:ext cx="6111760" cy="0"/>
                       </a:xfrm>
                       <a:prstGeom prst="line">
                         <a:avLst/>
@@ -2012,6 +2095,106 @@
       </w14:textFill>
     </w:rPr>
   </w:style>
+  <w:style w:type="paragraph" w:styleId="Heading 3">
+    <w:name w:val="Heading 3"/>
+    <w:next w:val="Body"/>
+    <w:pPr>
+      <w:keepNext w:val="1"/>
+      <w:keepLines w:val="0"/>
+      <w:pageBreakBefore w:val="0"/>
+      <w:widowControl w:val="1"/>
+      <w:pBdr>
+        <w:top w:val="single" w:color="515151" w:sz="4" w:space="0" w:shadow="0" w:frame="0"/>
+        <w:left w:val="nil"/>
+        <w:bottom w:val="nil"/>
+        <w:right w:val="nil"/>
+      </w:pBdr>
+      <w:shd w:val="clear" w:color="auto" w:fill="auto"/>
+      <w:suppressAutoHyphens w:val="0"/>
+      <w:bidi w:val="0"/>
+      <w:spacing w:before="360" w:after="40" w:line="288" w:lineRule="auto"/>
+      <w:ind w:left="0" w:right="0" w:firstLine="0"/>
+      <w:jc w:val="left"/>
+      <w:outlineLvl w:val="0"/>
+    </w:pPr>
+    <w:rPr>
+      <w:rFonts w:ascii="Helvetica Neue" w:cs="Arial Unicode MS" w:hAnsi="Helvetica Neue" w:eastAsia="Arial Unicode MS"/>
+      <w:b w:val="0"/>
+      <w:bCs w:val="0"/>
+      <w:i w:val="0"/>
+      <w:iCs w:val="0"/>
+      <w:caps w:val="0"/>
+      <w:smallCaps w:val="0"/>
+      <w:strike w:val="0"/>
+      <w:dstrike w:val="0"/>
+      <w:outline w:val="0"/>
+      <w:color w:val="000000"/>
+      <w:spacing w:val="5"/>
+      <w:kern w:val="0"/>
+      <w:position w:val="0"/>
+      <w:sz w:val="28"/>
+      <w:szCs w:val="28"/>
+      <w:u w:val="none"/>
+      <w:shd w:val="nil" w:color="auto" w:fill="auto"/>
+      <w:vertAlign w:val="baseline"/>
+      <w:lang w:val="en-US"/>
+      <w14:textOutline>
+        <w14:noFill/>
+      </w14:textOutline>
+      <w14:textFill>
+        <w14:solidFill>
+          <w14:srgbClr w14:val="000000"/>
+        </w14:solidFill>
+      </w14:textFill>
+    </w:rPr>
+  </w:style>
+  <w:style w:type="paragraph" w:styleId="Body">
+    <w:name w:val="Body"/>
+    <w:next w:val="Body"/>
+    <w:pPr>
+      <w:keepNext w:val="0"/>
+      <w:keepLines w:val="0"/>
+      <w:pageBreakBefore w:val="0"/>
+      <w:widowControl w:val="1"/>
+      <w:shd w:val="clear" w:color="auto" w:fill="auto"/>
+      <w:suppressAutoHyphens w:val="0"/>
+      <w:bidi w:val="0"/>
+      <w:spacing w:before="160" w:after="0" w:line="240" w:lineRule="auto"/>
+      <w:ind w:left="0" w:right="0" w:firstLine="0"/>
+      <w:jc w:val="left"/>
+      <w:outlineLvl w:val="9"/>
+    </w:pPr>
+    <w:rPr>
+      <w:rFonts w:ascii="Helvetica Neue" w:cs="Arial Unicode MS" w:hAnsi="Helvetica Neue" w:eastAsia="Arial Unicode MS"/>
+      <w:b w:val="0"/>
+      <w:bCs w:val="0"/>
+      <w:i w:val="0"/>
+      <w:iCs w:val="0"/>
+      <w:caps w:val="0"/>
+      <w:smallCaps w:val="0"/>
+      <w:strike w:val="0"/>
+      <w:dstrike w:val="0"/>
+      <w:outline w:val="0"/>
+      <w:color w:val="000000"/>
+      <w:spacing w:val="0"/>
+      <w:kern w:val="0"/>
+      <w:position w:val="0"/>
+      <w:sz w:val="24"/>
+      <w:szCs w:val="24"/>
+      <w:u w:val="none"/>
+      <w:shd w:val="nil" w:color="auto" w:fill="auto"/>
+      <w:vertAlign w:val="baseline"/>
+      <w:lang w:val="en-US"/>
+      <w14:textOutline>
+        <w14:noFill/>
+      </w14:textOutline>
+      <w14:textFill>
+        <w14:solidFill>
+          <w14:srgbClr w14:val="000000"/>
+        </w14:solidFill>
+      </w14:textFill>
+    </w:rPr>
+  </w:style>
 </w:styles>
 </file>
 

</xml_diff>

<commit_message>
html changes for testing
</commit_message>
<xml_diff>
--- a/docx/Ehe.docx
+++ b/docx/Ehe.docx
@@ -5,13 +5,28 @@
     <w:p>
       <w:pPr>
         <w:pStyle w:val="Heading"/>
+        <w:rPr>
+          <w:rFonts w:ascii="Rockwell Bold" w:cs="Rockwell Bold" w:hAnsi="Rockwell Bold" w:eastAsia="Rockwell Bold"/>
+          <w:b w:val="0"/>
+          <w:bCs w:val="0"/>
+        </w:rPr>
       </w:pPr>
       <w:r>
         <w:rPr>
           <w:rtl w:val="0"/>
           <w:lang w:val="de-DE"/>
         </w:rPr>
-        <w:t>Thema Ehe</w:t>
+        <w:t>Thema</w:t>
+      </w:r>
+      <w:r>
+        <w:rPr>
+          <w:rFonts w:ascii="Rockwell Bold" w:hAnsi="Rockwell Bold"/>
+          <w:b w:val="0"/>
+          <w:bCs w:val="0"/>
+          <w:rtl w:val="0"/>
+          <w:lang w:val="de-DE"/>
+        </w:rPr>
+        <w:t xml:space="preserve"> Ehe</w:t>
       </w:r>
     </w:p>
     <w:p>
@@ -23,11 +38,23 @@
       </w:pPr>
       <w:r>
         <w:rPr>
-          <w:rFonts w:ascii="Helvetica Neue" w:hAnsi="Helvetica Neue"/>
+          <w:rFonts w:ascii="Rockwell Bold" w:hAnsi="Rockwell Bold"/>
+          <w:b w:val="0"/>
+          <w:bCs w:val="0"/>
           <w:rtl w:val="0"/>
           <w:lang w:val="en-US"/>
         </w:rPr>
         <w:t>Gu</w:t>
+      </w:r>
+      <w:r>
+        <w:rPr>
+          <w:rFonts w:ascii="Rockwell" w:hAnsi="Rockwell"/>
+          <w:b w:val="0"/>
+          <w:bCs w:val="0"/>
+          <w:rtl w:val="0"/>
+          <w:lang w:val="en-US"/>
+        </w:rPr>
+        <w:t>t oder</w:t>
       </w:r>
       <w:r>
         <w:rPr>
@@ -37,17 +64,7 @@
           <w:rtl w:val="0"/>
           <w:lang w:val="en-US"/>
         </w:rPr>
-        <w:t>t o</w:t>
-      </w:r>
-      <w:r>
-        <w:rPr>
-          <w:rFonts w:ascii="Herculanum" w:hAnsi="Herculanum"/>
-          <w:b w:val="0"/>
-          <w:bCs w:val="0"/>
-          <w:rtl w:val="0"/>
-          <w:lang w:val="en-US"/>
-        </w:rPr>
-        <w:t xml:space="preserve">der </w:t>
+        <w:t xml:space="preserve"> </w:t>
       </w:r>
       <w:r>
         <w:rPr>
@@ -149,18 +166,24 @@
       </w:r>
       <w:r>
         <w:rPr>
+          <w:i w:val="1"/>
+          <w:iCs w:val="1"/>
           <w:lang w:val="it-IT"/>
         </w:rPr>
         <w:fldChar w:fldCharType="begin" w:fldLock="0"/>
       </w:r>
       <w:r>
         <w:rPr>
+          <w:i w:val="1"/>
+          <w:iCs w:val="1"/>
           <w:lang w:val="it-IT"/>
         </w:rPr>
         <w:instrText xml:space="preserve"> DATE \@ "d MMMM y" </w:instrText>
       </w:r>
       <w:r>
         <w:rPr>
+          <w:i w:val="1"/>
+          <w:iCs w:val="1"/>
           <w:lang w:val="it-IT"/>
         </w:rPr>
         <w:fldChar w:fldCharType="separate" w:fldLock="0"/>
@@ -168,6 +191,8 @@
       <w:r>
         <w:rPr>
           <w:rFonts w:cs="Arial Unicode MS" w:eastAsia="Arial Unicode MS"/>
+          <w:i w:val="1"/>
+          <w:iCs w:val="1"/>
           <w:rtl w:val="0"/>
           <w:lang w:val="it-IT"/>
         </w:rPr>
@@ -175,6 +200,8 @@
       </w:r>
       <w:r>
         <w:rPr>
+          <w:i w:val="1"/>
+          <w:iCs w:val="1"/>
           <w:lang w:val="it-IT"/>
         </w:rPr>
         <w:fldChar w:fldCharType="end" w:fldLock="0"/>
@@ -227,6 +254,13 @@
       </w:pPr>
       <w:r>
         <w:rPr>
+          <w:rtl w:val="0"/>
+          <w:lang w:val="en-US"/>
+        </w:rPr>
+        <w:t xml:space="preserve">lfdgkfdblm </w:t>
+      </w:r>
+      <w:r>
+        <w:rPr>
           <w:rFonts w:ascii="Rockwell" w:hAnsi="Rockwell"/>
           <w:outline w:val="0"/>
           <w:color w:val="ffa72b"/>
@@ -415,10 +449,11 @@
             </w14:solidFill>
           </w14:textFill>
         </w:rPr>
-        <w:t>r wichtige heutzutage</w:t>
-      </w:r>
-      <w:r>
-        <w:rPr>
+        <w:t>r wichti</w:t>
+      </w:r>
+      <w:r>
+        <w:rPr>
+          <w:rFonts w:ascii="Rockwell Bold" w:hAnsi="Rockwell Bold"/>
           <w:outline w:val="0"/>
           <w:color w:val="ffa72b"/>
           <w:u w:color="73fcd6"/>
@@ -430,10 +465,12 @@
             </w14:solidFill>
           </w14:textFill>
         </w:rPr>
-        <w:t xml:space="preserve"> Thema reden. Was ist die Ehe? F</w:t>
-      </w:r>
-      <w:r>
-        <w:rPr>
+        <w:t>ge heutzutage</w:t>
+      </w:r>
+      <w:r>
+        <w:rPr>
+          <w:b w:val="1"/>
+          <w:bCs w:val="1"/>
           <w:outline w:val="0"/>
           <w:color w:val="ffa72b"/>
           <w:u w:color="73fcd6"/>
@@ -445,10 +482,12 @@
             </w14:solidFill>
           </w14:textFill>
         </w:rPr>
-        <w:t>ü</w:t>
-      </w:r>
-      <w:r>
-        <w:rPr>
+        <w:t xml:space="preserve"> Thema reden. Was ist die Ehe? F</w:t>
+      </w:r>
+      <w:r>
+        <w:rPr>
+          <w:b w:val="1"/>
+          <w:bCs w:val="1"/>
           <w:outline w:val="0"/>
           <w:color w:val="ffa72b"/>
           <w:u w:color="73fcd6"/>
@@ -460,10 +499,29 @@
             </w14:solidFill>
           </w14:textFill>
         </w:rPr>
+        <w:t>ü</w:t>
+      </w:r>
+      <w:r>
+        <w:rPr>
+          <w:b w:val="1"/>
+          <w:bCs w:val="1"/>
+          <w:outline w:val="0"/>
+          <w:color w:val="ffa72b"/>
+          <w:u w:color="73fcd6"/>
+          <w:rtl w:val="0"/>
+          <w:lang w:val="en-US"/>
+          <w14:textFill>
+            <w14:solidFill>
+              <w14:srgbClr w14:val="FFA72B"/>
+            </w14:solidFill>
+          </w14:textFill>
+        </w:rPr>
         <w:t>r mich di</w:t>
       </w:r>
       <w:r>
         <w:rPr>
+          <w:b w:val="1"/>
+          <w:bCs w:val="1"/>
           <w:outline w:val="0"/>
           <w:color w:val="ffa72b"/>
           <w:u w:color="ffa72b"/>
@@ -508,6 +566,8 @@
       </w:r>
       <w:r>
         <w:rPr>
+          <w:b w:val="1"/>
+          <w:bCs w:val="1"/>
           <w:rtl w:val="0"/>
           <w:lang w:val="en-US"/>
         </w:rPr>
@@ -519,7 +579,15 @@
           <w:rtl w:val="0"/>
           <w:lang w:val="en-US"/>
         </w:rPr>
-        <w:t>ein Freundschaft die ist ein bisschen mehr als Freundschaft mit alle andere. Ehe i</w:t>
+        <w:t>ein Freun</w:t>
+      </w:r>
+      <w:r>
+        <w:rPr>
+          <w:rFonts w:ascii="Phosphate Inline" w:hAnsi="Phosphate Inline"/>
+          <w:rtl w:val="0"/>
+          <w:lang w:val="en-US"/>
+        </w:rPr>
+        <w:t>dschaft die ist ein bisschen mehr als Freundschaft mit alle andere. Ehe i</w:t>
       </w:r>
       <w:r>
         <w:rPr>
@@ -561,56 +629,126 @@
           <w:rtl w:val="0"/>
           <w:lang w:val="de-DE"/>
         </w:rPr>
-        <w:t>ndnis und nat</w:t>
-      </w:r>
-      <w:r>
-        <w:rPr>
-          <w:rtl w:val="0"/>
-          <w:lang w:val="en-US"/>
+        <w:t>ndn</w:t>
+      </w:r>
+      <w:r>
+        <w:rPr>
+          <w:outline w:val="0"/>
+          <w:color w:val="7980ff"/>
+          <w:rtl w:val="0"/>
+          <w:lang w:val="de-DE"/>
+          <w14:textFill>
+            <w14:solidFill>
+              <w14:srgbClr w14:val="7A81FF"/>
+            </w14:solidFill>
+          </w14:textFill>
+        </w:rPr>
+        <w:t>is und nat</w:t>
+      </w:r>
+      <w:r>
+        <w:rPr>
+          <w:outline w:val="0"/>
+          <w:color w:val="7980ff"/>
+          <w:rtl w:val="0"/>
+          <w:lang w:val="en-US"/>
+          <w14:textFill>
+            <w14:solidFill>
+              <w14:srgbClr w14:val="7A81FF"/>
+            </w14:solidFill>
+          </w14:textFill>
         </w:rPr>
         <w:t>ü</w:t>
       </w:r>
       <w:r>
         <w:rPr>
+          <w:outline w:val="0"/>
+          <w:color w:val="7980ff"/>
           <w:rtl w:val="0"/>
           <w:lang w:val="de-DE"/>
+          <w14:textFill>
+            <w14:solidFill>
+              <w14:srgbClr w14:val="7A81FF"/>
+            </w14:solidFill>
+          </w14:textFill>
         </w:rPr>
         <w:t>rlich Liebe</w:t>
       </w:r>
       <w:r>
         <w:rPr>
-          <w:rtl w:val="0"/>
-          <w:lang w:val="en-US"/>
+          <w:outline w:val="0"/>
+          <w:color w:val="7980ff"/>
+          <w:rtl w:val="0"/>
+          <w:lang w:val="en-US"/>
+          <w14:textFill>
+            <w14:solidFill>
+              <w14:srgbClr w14:val="7A81FF"/>
+            </w14:solidFill>
+          </w14:textFill>
         </w:rPr>
         <w:t>. Alle aufgef</w:t>
       </w:r>
       <w:r>
         <w:rPr>
-          <w:rtl w:val="0"/>
-          <w:lang w:val="en-US"/>
+          <w:outline w:val="0"/>
+          <w:color w:val="7980ff"/>
+          <w:rtl w:val="0"/>
+          <w:lang w:val="en-US"/>
+          <w14:textFill>
+            <w14:solidFill>
+              <w14:srgbClr w14:val="7A81FF"/>
+            </w14:solidFill>
+          </w14:textFill>
         </w:rPr>
         <w:t>ü</w:t>
       </w:r>
       <w:r>
         <w:rPr>
-          <w:rtl w:val="0"/>
-          <w:lang w:val="en-US"/>
+          <w:outline w:val="0"/>
+          <w:color w:val="7980ff"/>
+          <w:rtl w:val="0"/>
+          <w:lang w:val="en-US"/>
+          <w14:textFill>
+            <w14:solidFill>
+              <w14:srgbClr w14:val="7A81FF"/>
+            </w14:solidFill>
+          </w14:textFill>
         </w:rPr>
         <w:t>hrt Eigenschaften k</w:t>
       </w:r>
       <w:r>
         <w:rPr>
-          <w:rtl w:val="0"/>
-          <w:lang w:val="en-US"/>
+          <w:outline w:val="0"/>
+          <w:color w:val="7980ff"/>
+          <w:rtl w:val="0"/>
+          <w:lang w:val="en-US"/>
+          <w14:textFill>
+            <w14:solidFill>
+              <w14:srgbClr w14:val="7A81FF"/>
+            </w14:solidFill>
+          </w14:textFill>
         </w:rPr>
         <w:t>ö</w:t>
       </w:r>
       <w:r>
         <w:rPr>
-          <w:rtl w:val="0"/>
-          <w:lang w:val="en-US"/>
-        </w:rPr>
-        <w:t>nnen auch in einfacher Freundschaften sein, aber nicht alle Zusammen. I denke, dass diese Eigenschaften sehr wichtig f</w:t>
+          <w:outline w:val="0"/>
+          <w:color w:val="7980ff"/>
+          <w:rtl w:val="0"/>
+          <w:lang w:val="en-US"/>
+          <w14:textFill>
+            <w14:solidFill>
+              <w14:srgbClr w14:val="7A81FF"/>
+            </w14:solidFill>
+          </w14:textFill>
+        </w:rPr>
+        <w:t>nnen auch in einfacher Freundschaften sein, aber nicht alle Zusammen. I denke, dass diese E</w:t>
+      </w:r>
+      <w:r>
+        <w:rPr>
+          <w:rtl w:val="0"/>
+          <w:lang w:val="en-US"/>
+        </w:rPr>
+        <w:t>igenschaften sehr wichtig f</w:t>
       </w:r>
       <w:r>
         <w:rPr>
@@ -888,7 +1026,7 @@
                 <wp:positionV relativeFrom="page">
                   <wp:posOffset>2286000</wp:posOffset>
                 </wp:positionV>
-                <wp:extent cx="6106694" cy="25426"/>
+                <wp:extent cx="6106697" cy="25427"/>
                 <wp:effectExtent l="0" t="0" r="0" b="0"/>
                 <wp:wrapNone/>
                 <wp:docPr id="1073741829" name="officeArt object" descr="officeArt object"/>
@@ -900,9 +1038,9 @@
                       <wpg:grpSpPr>
                         <a:xfrm>
                           <a:off x="0" y="0"/>
-                          <a:ext cx="6106694" cy="25426"/>
-                          <a:chOff x="0" y="0"/>
-                          <a:chExt cx="6106693" cy="25425"/>
+                          <a:ext cx="6106697" cy="25427"/>
+                          <a:chOff x="-2" y="-1"/>
+                          <a:chExt cx="6106696" cy="25427"/>
                         </a:xfrm>
                       </wpg:grpSpPr>
                       <wps:wsp>
@@ -910,8 +1048,8 @@
                         <wps:cNvSpPr/>
                         <wps:spPr>
                           <a:xfrm>
-                            <a:off x="-2" y="25411"/>
-                            <a:ext cx="6106696" cy="14"/>
+                            <a:off x="-2" y="25412"/>
+                            <a:ext cx="6106697" cy="15"/>
                           </a:xfrm>
                           <a:prstGeom prst="line">
                             <a:avLst/>
@@ -933,8 +1071,8 @@
                         <wps:cNvSpPr/>
                         <wps:spPr>
                           <a:xfrm>
-                            <a:off x="-2" y="-1"/>
-                            <a:ext cx="6106696" cy="14"/>
+                            <a:off x="-2" y="-2"/>
+                            <a:ext cx="6106697" cy="15"/>
                           </a:xfrm>
                           <a:prstGeom prst="line">
                             <a:avLst/>
@@ -959,13 +1097,13 @@
           </mc:Choice>
           <mc:Fallback>
             <w:pict>
-              <v:group id="_x0000_s1026" style="visibility:visible;position:absolute;margin-left:57.0pt;margin-top:180.0pt;width:480.8pt;height:2.0pt;z-index:251659264;mso-position-horizontal:absolute;mso-position-horizontal-relative:page;mso-position-vertical:absolute;mso-position-vertical-relative:page;mso-wrap-distance-left:0.0pt;mso-wrap-distance-top:0.0pt;mso-wrap-distance-right:0.0pt;mso-wrap-distance-bottom:0.0pt;" coordorigin="-1,-1" coordsize="6106694,25426">
+              <v:group id="_x0000_s1026" style="visibility:visible;position:absolute;margin-left:57.0pt;margin-top:180.0pt;width:480.8pt;height:2.0pt;z-index:251659264;mso-position-horizontal:absolute;mso-position-horizontal-relative:page;mso-position-vertical:absolute;mso-position-vertical-relative:page;mso-wrap-distance-left:0.0pt;mso-wrap-distance-top:0.0pt;mso-wrap-distance-right:0.0pt;mso-wrap-distance-bottom:0.0pt;" coordorigin="-2,-1" coordsize="6106696,25427">
                 <w10:wrap type="none" side="bothSides" anchorx="page" anchory="page"/>
-                <v:line id="_x0000_s1027" style="position:absolute;left:-1;top:25412;width:6106694;height:13;">
+                <v:line id="_x0000_s1027" style="position:absolute;left:-2;top:25412;width:6106696;height:14;">
                   <v:fill on="f"/>
                   <v:stroke filltype="solid" color="#008CB4" opacity="100.0%" weight="0.8pt" dashstyle="solid" endcap="flat" miterlimit="400.0%" joinstyle="miter" linestyle="single" startarrow="none" startarrowwidth="medium" startarrowlength="medium" endarrow="none" endarrowwidth="medium" endarrowlength="medium"/>
                 </v:line>
-                <v:line id="_x0000_s1028" style="position:absolute;left:-1;top:-1;width:6106694;height:13;">
+                <v:line id="_x0000_s1028" style="position:absolute;left:-2;top:-1;width:6106696;height:14;">
                   <v:fill on="f"/>
                   <v:stroke filltype="solid" color="#494A8A" opacity="100.0%" weight="2.0pt" dashstyle="solid" endcap="flat" miterlimit="400.0%" joinstyle="miter" linestyle="single" startarrow="none" startarrowwidth="medium" startarrowlength="medium" endarrow="none" endarrowwidth="medium" endarrowlength="medium"/>
                 </v:line>
@@ -1644,7 +1782,7 @@
               <wp:positionV relativeFrom="page">
                 <wp:posOffset>444500</wp:posOffset>
               </wp:positionV>
-              <wp:extent cx="6111763" cy="0"/>
+              <wp:extent cx="6111764" cy="0"/>
               <wp:effectExtent l="0" t="0" r="0" b="0"/>
               <wp:wrapNone/>
               <wp:docPr id="1073741825" name="officeArt object" descr="officeArt object"/>
@@ -1656,7 +1794,7 @@
                     <wps:spPr>
                       <a:xfrm>
                         <a:off x="0" y="0"/>
-                        <a:ext cx="6111763" cy="0"/>
+                        <a:ext cx="6111764" cy="0"/>
                       </a:xfrm>
                       <a:prstGeom prst="line">
                         <a:avLst/>
@@ -1701,7 +1839,7 @@
               <wp:positionV relativeFrom="page">
                 <wp:posOffset>9906000</wp:posOffset>
               </wp:positionV>
-              <wp:extent cx="6111763" cy="0"/>
+              <wp:extent cx="6111764" cy="0"/>
               <wp:effectExtent l="0" t="0" r="0" b="0"/>
               <wp:wrapNone/>
               <wp:docPr id="1073741826" name="officeArt object" descr="officeArt object"/>
@@ -1713,7 +1851,7 @@
                     <wps:spPr>
                       <a:xfrm>
                         <a:off x="0" y="0"/>
-                        <a:ext cx="6111763" cy="0"/>
+                        <a:ext cx="6111764" cy="0"/>
                       </a:xfrm>
                       <a:prstGeom prst="line">
                         <a:avLst/>

</xml_diff>